<commit_message>
connect to mongodb atlas
</commit_message>
<xml_diff>
--- a/Notes_Backend.docx
+++ b/Notes_Backend.docx
@@ -9,12 +9,68 @@
     </w:p>
     <w:p>
       <w:r>
-        <w:t>Bundlers: Tools that bundle up the html, css, javascript as understood by the web browser for e.g. Vite</w:t>
-      </w:r>
-    </w:p>
-    <w:p>
-      <w:r>
-        <w:t>Axios : library for web requests, give additional functionalities over fetch,  kisi request ko bich me rokkar api keys add karni he wo sab.</w:t>
+        <w:t xml:space="preserve">Bundlers: Tools that bundle up the html, </w:t>
+      </w:r>
+      <w:proofErr w:type="spellStart"/>
+      <w:r>
+        <w:t>css</w:t>
+      </w:r>
+      <w:proofErr w:type="spellEnd"/>
+      <w:r>
+        <w:t xml:space="preserve">, </w:t>
+      </w:r>
+      <w:proofErr w:type="spellStart"/>
+      <w:r>
+        <w:t>javascript</w:t>
+      </w:r>
+      <w:proofErr w:type="spellEnd"/>
+      <w:r>
+        <w:t xml:space="preserve"> as understood by the web browser for e.g. Vite</w:t>
+      </w:r>
+    </w:p>
+    <w:p>
+      <w:r>
+        <w:t xml:space="preserve">Axios : library for web requests, give additional functionalities over fetch,  </w:t>
+      </w:r>
+      <w:proofErr w:type="spellStart"/>
+      <w:r>
+        <w:t>kisi</w:t>
+      </w:r>
+      <w:proofErr w:type="spellEnd"/>
+      <w:r>
+        <w:t xml:space="preserve"> request ko </w:t>
+      </w:r>
+      <w:proofErr w:type="spellStart"/>
+      <w:r>
+        <w:t>bich</w:t>
+      </w:r>
+      <w:proofErr w:type="spellEnd"/>
+      <w:r>
+        <w:t xml:space="preserve"> me </w:t>
+      </w:r>
+      <w:proofErr w:type="spellStart"/>
+      <w:r>
+        <w:t>rokkar</w:t>
+      </w:r>
+      <w:proofErr w:type="spellEnd"/>
+      <w:r>
+        <w:t xml:space="preserve"> </w:t>
+      </w:r>
+      <w:proofErr w:type="spellStart"/>
+      <w:r>
+        <w:t>api</w:t>
+      </w:r>
+      <w:proofErr w:type="spellEnd"/>
+      <w:r>
+        <w:t xml:space="preserve"> keys add </w:t>
+      </w:r>
+      <w:proofErr w:type="spellStart"/>
+      <w:r>
+        <w:t>karni</w:t>
+      </w:r>
+      <w:proofErr w:type="spellEnd"/>
+      <w:r>
+        <w:t xml:space="preserve"> he wo sab.</w:t>
       </w:r>
     </w:p>
     <w:p>
@@ -33,20 +89,104 @@
         <w:rPr>
           <w:lang w:val="en-IN"/>
         </w:rPr>
-        <w:t xml:space="preserve"> dusre ko ghar ke andar enter nahi karne dene ka.</w:t>
-      </w:r>
-    </w:p>
-    <w:p>
-      <w:pPr>
-        <w:rPr>
-          <w:lang w:val="en-IN"/>
-        </w:rPr>
-      </w:pPr>
-      <w:r>
-        <w:rPr>
-          <w:lang w:val="en-IN"/>
-        </w:rPr>
-        <w:t>Solutions: cors package, define origin and whitelisting.</w:t>
+        <w:t xml:space="preserve"> </w:t>
+      </w:r>
+      <w:proofErr w:type="spellStart"/>
+      <w:r>
+        <w:rPr>
+          <w:lang w:val="en-IN"/>
+        </w:rPr>
+        <w:t>dusre</w:t>
+      </w:r>
+      <w:proofErr w:type="spellEnd"/>
+      <w:r>
+        <w:rPr>
+          <w:lang w:val="en-IN"/>
+        </w:rPr>
+        <w:t xml:space="preserve"> ko </w:t>
+      </w:r>
+      <w:proofErr w:type="spellStart"/>
+      <w:r>
+        <w:rPr>
+          <w:lang w:val="en-IN"/>
+        </w:rPr>
+        <w:t>ghar</w:t>
+      </w:r>
+      <w:proofErr w:type="spellEnd"/>
+      <w:r>
+        <w:rPr>
+          <w:lang w:val="en-IN"/>
+        </w:rPr>
+        <w:t xml:space="preserve"> ke </w:t>
+      </w:r>
+      <w:proofErr w:type="spellStart"/>
+      <w:r>
+        <w:rPr>
+          <w:lang w:val="en-IN"/>
+        </w:rPr>
+        <w:t>andar</w:t>
+      </w:r>
+      <w:proofErr w:type="spellEnd"/>
+      <w:r>
+        <w:rPr>
+          <w:lang w:val="en-IN"/>
+        </w:rPr>
+        <w:t xml:space="preserve"> enter </w:t>
+      </w:r>
+      <w:proofErr w:type="spellStart"/>
+      <w:r>
+        <w:rPr>
+          <w:lang w:val="en-IN"/>
+        </w:rPr>
+        <w:t>nahi</w:t>
+      </w:r>
+      <w:proofErr w:type="spellEnd"/>
+      <w:r>
+        <w:rPr>
+          <w:lang w:val="en-IN"/>
+        </w:rPr>
+        <w:t xml:space="preserve"> </w:t>
+      </w:r>
+      <w:proofErr w:type="spellStart"/>
+      <w:r>
+        <w:rPr>
+          <w:lang w:val="en-IN"/>
+        </w:rPr>
+        <w:t>karne</w:t>
+      </w:r>
+      <w:proofErr w:type="spellEnd"/>
+      <w:r>
+        <w:rPr>
+          <w:lang w:val="en-IN"/>
+        </w:rPr>
+        <w:t xml:space="preserve"> dene ka.</w:t>
+      </w:r>
+    </w:p>
+    <w:p>
+      <w:pPr>
+        <w:rPr>
+          <w:lang w:val="en-IN"/>
+        </w:rPr>
+      </w:pPr>
+      <w:r>
+        <w:rPr>
+          <w:lang w:val="en-IN"/>
+        </w:rPr>
+        <w:t xml:space="preserve">Solutions: </w:t>
+      </w:r>
+      <w:proofErr w:type="spellStart"/>
+      <w:r>
+        <w:rPr>
+          <w:lang w:val="en-IN"/>
+        </w:rPr>
+        <w:t>cors</w:t>
+      </w:r>
+      <w:proofErr w:type="spellEnd"/>
+      <w:r>
+        <w:rPr>
+          <w:lang w:val="en-IN"/>
+        </w:rPr>
+        <w:t xml:space="preserve"> package, define origin and whitelisting.</w:t>
       </w:r>
     </w:p>
     <w:p>
@@ -98,20 +238,118 @@
         <w:rPr>
           <w:lang w:val="en-IN"/>
         </w:rPr>
-        <w:t>Sabse pehle ye check karo ki data save kese hoga ki nahi.</w:t>
-      </w:r>
-    </w:p>
-    <w:p>
-      <w:pPr>
-        <w:rPr>
-          <w:lang w:val="en-IN"/>
-        </w:rPr>
-      </w:pPr>
-      <w:r>
-        <w:rPr>
-          <w:lang w:val="en-IN"/>
-        </w:rPr>
-        <w:t>Data kese dalunga ye controller ka kam he.</w:t>
+        <w:t xml:space="preserve">Sabse </w:t>
+      </w:r>
+      <w:proofErr w:type="spellStart"/>
+      <w:r>
+        <w:rPr>
+          <w:lang w:val="en-IN"/>
+        </w:rPr>
+        <w:t>pehle</w:t>
+      </w:r>
+      <w:proofErr w:type="spellEnd"/>
+      <w:r>
+        <w:rPr>
+          <w:lang w:val="en-IN"/>
+        </w:rPr>
+        <w:t xml:space="preserve"> ye check karo ki data save </w:t>
+      </w:r>
+      <w:proofErr w:type="spellStart"/>
+      <w:r>
+        <w:rPr>
+          <w:lang w:val="en-IN"/>
+        </w:rPr>
+        <w:t>kese</w:t>
+      </w:r>
+      <w:proofErr w:type="spellEnd"/>
+      <w:r>
+        <w:rPr>
+          <w:lang w:val="en-IN"/>
+        </w:rPr>
+        <w:t xml:space="preserve"> </w:t>
+      </w:r>
+      <w:proofErr w:type="spellStart"/>
+      <w:r>
+        <w:rPr>
+          <w:lang w:val="en-IN"/>
+        </w:rPr>
+        <w:t>hoga</w:t>
+      </w:r>
+      <w:proofErr w:type="spellEnd"/>
+      <w:r>
+        <w:rPr>
+          <w:lang w:val="en-IN"/>
+        </w:rPr>
+        <w:t xml:space="preserve"> ki </w:t>
+      </w:r>
+      <w:proofErr w:type="spellStart"/>
+      <w:r>
+        <w:rPr>
+          <w:lang w:val="en-IN"/>
+        </w:rPr>
+        <w:t>nahi</w:t>
+      </w:r>
+      <w:proofErr w:type="spellEnd"/>
+      <w:r>
+        <w:rPr>
+          <w:lang w:val="en-IN"/>
+        </w:rPr>
+        <w:t>.</w:t>
+      </w:r>
+    </w:p>
+    <w:p>
+      <w:pPr>
+        <w:rPr>
+          <w:lang w:val="en-IN"/>
+        </w:rPr>
+      </w:pPr>
+      <w:r>
+        <w:rPr>
+          <w:lang w:val="en-IN"/>
+        </w:rPr>
+        <w:t xml:space="preserve">Data </w:t>
+      </w:r>
+      <w:proofErr w:type="spellStart"/>
+      <w:r>
+        <w:rPr>
+          <w:lang w:val="en-IN"/>
+        </w:rPr>
+        <w:t>kese</w:t>
+      </w:r>
+      <w:proofErr w:type="spellEnd"/>
+      <w:r>
+        <w:rPr>
+          <w:lang w:val="en-IN"/>
+        </w:rPr>
+        <w:t xml:space="preserve"> </w:t>
+      </w:r>
+      <w:proofErr w:type="spellStart"/>
+      <w:r>
+        <w:rPr>
+          <w:lang w:val="en-IN"/>
+        </w:rPr>
+        <w:t>dalunga</w:t>
+      </w:r>
+      <w:proofErr w:type="spellEnd"/>
+      <w:r>
+        <w:rPr>
+          <w:lang w:val="en-IN"/>
+        </w:rPr>
+        <w:t xml:space="preserve"> ye controller ka </w:t>
+      </w:r>
+      <w:proofErr w:type="spellStart"/>
+      <w:r>
+        <w:rPr>
+          <w:lang w:val="en-IN"/>
+        </w:rPr>
+        <w:t>kam</w:t>
+      </w:r>
+      <w:proofErr w:type="spellEnd"/>
+      <w:r>
+        <w:rPr>
+          <w:lang w:val="en-IN"/>
+        </w:rPr>
+        <w:t xml:space="preserve"> he.</w:t>
       </w:r>
     </w:p>
     <w:p>
@@ -177,7 +415,21 @@
         <w:rPr>
           <w:lang w:val="en-IN"/>
         </w:rPr>
-        <w:t>For storing videos and photos we can store them on cloud, take their url : Better practice.</w:t>
+        <w:t xml:space="preserve">For storing videos and photos we can store them on cloud, take their </w:t>
+      </w:r>
+      <w:proofErr w:type="spellStart"/>
+      <w:r>
+        <w:rPr>
+          <w:lang w:val="en-IN"/>
+        </w:rPr>
+        <w:t>url</w:t>
+      </w:r>
+      <w:proofErr w:type="spellEnd"/>
+      <w:r>
+        <w:rPr>
+          <w:lang w:val="en-IN"/>
+        </w:rPr>
+        <w:t xml:space="preserve"> : Better practice.</w:t>
       </w:r>
     </w:p>
     <w:p>
@@ -203,7 +455,21 @@
         <w:rPr>
           <w:lang w:val="en-IN"/>
         </w:rPr>
-        <w:t>Learned about how to make good schemas and write in mongose.</w:t>
+        <w:t xml:space="preserve">Learned about how to make good schemas and write in </w:t>
+      </w:r>
+      <w:proofErr w:type="spellStart"/>
+      <w:r>
+        <w:rPr>
+          <w:lang w:val="en-IN"/>
+        </w:rPr>
+        <w:t>mongose</w:t>
+      </w:r>
+      <w:proofErr w:type="spellEnd"/>
+      <w:r>
+        <w:rPr>
+          <w:lang w:val="en-IN"/>
+        </w:rPr>
+        <w:t>.</w:t>
       </w:r>
     </w:p>
     <w:p>
@@ -249,7 +515,49 @@
         <w:rPr>
           <w:lang w:val="en-IN"/>
         </w:rPr>
-        <w:t xml:space="preserve">Why dev dependencicies ? npm i -D </w:t>
+        <w:t xml:space="preserve">Why dev </w:t>
+      </w:r>
+      <w:proofErr w:type="spellStart"/>
+      <w:r>
+        <w:rPr>
+          <w:lang w:val="en-IN"/>
+        </w:rPr>
+        <w:t>dependencicies</w:t>
+      </w:r>
+      <w:proofErr w:type="spellEnd"/>
+      <w:r>
+        <w:rPr>
+          <w:lang w:val="en-IN"/>
+        </w:rPr>
+        <w:t xml:space="preserve"> ? </w:t>
+      </w:r>
+      <w:proofErr w:type="spellStart"/>
+      <w:r>
+        <w:rPr>
+          <w:lang w:val="en-IN"/>
+        </w:rPr>
+        <w:t>npm</w:t>
+      </w:r>
+      <w:proofErr w:type="spellEnd"/>
+      <w:r>
+        <w:rPr>
+          <w:lang w:val="en-IN"/>
+        </w:rPr>
+        <w:t xml:space="preserve"> </w:t>
+      </w:r>
+      <w:proofErr w:type="spellStart"/>
+      <w:r>
+        <w:rPr>
+          <w:lang w:val="en-IN"/>
+        </w:rPr>
+        <w:t>i</w:t>
+      </w:r>
+      <w:proofErr w:type="spellEnd"/>
+      <w:r>
+        <w:rPr>
+          <w:lang w:val="en-IN"/>
+        </w:rPr>
+        <w:t xml:space="preserve"> -D </w:t>
       </w:r>
     </w:p>
     <w:p>
@@ -275,7 +583,21 @@
         <w:rPr>
           <w:lang w:val="en-IN"/>
         </w:rPr>
-        <w:t xml:space="preserve">Why nodemon? </w:t>
+        <w:t xml:space="preserve">Why </w:t>
+      </w:r>
+      <w:proofErr w:type="spellStart"/>
+      <w:r>
+        <w:rPr>
+          <w:lang w:val="en-IN"/>
+        </w:rPr>
+        <w:t>nodemon</w:t>
+      </w:r>
+      <w:proofErr w:type="spellEnd"/>
+      <w:r>
+        <w:rPr>
+          <w:lang w:val="en-IN"/>
+        </w:rPr>
+        <w:t xml:space="preserve">? </w:t>
       </w:r>
     </w:p>
     <w:p>
@@ -290,6 +612,157 @@
         </w:rPr>
         <w:t>Because it restarts the server even while some changes in the files.</w:t>
       </w:r>
+    </w:p>
+    <w:p>
+      <w:pPr>
+        <w:rPr>
+          <w:lang w:val="en-IN"/>
+        </w:rPr>
+      </w:pPr>
+      <w:r>
+        <w:rPr>
+          <w:lang w:val="en-IN"/>
+        </w:rPr>
+        <w:t xml:space="preserve">We give network </w:t>
+      </w:r>
+      <w:proofErr w:type="spellStart"/>
+      <w:r>
+        <w:rPr>
+          <w:lang w:val="en-IN"/>
+        </w:rPr>
+        <w:t>acess</w:t>
+      </w:r>
+      <w:proofErr w:type="spellEnd"/>
+      <w:r>
+        <w:rPr>
+          <w:lang w:val="en-IN"/>
+        </w:rPr>
+        <w:t xml:space="preserve"> to </w:t>
+      </w:r>
+      <w:proofErr w:type="spellStart"/>
+      <w:r>
+        <w:rPr>
+          <w:lang w:val="en-IN"/>
+        </w:rPr>
+        <w:t>mogodb</w:t>
+      </w:r>
+      <w:proofErr w:type="spellEnd"/>
+      <w:r>
+        <w:rPr>
+          <w:lang w:val="en-IN"/>
+        </w:rPr>
+        <w:t xml:space="preserve"> atlas from the </w:t>
+      </w:r>
+      <w:proofErr w:type="spellStart"/>
+      <w:r>
+        <w:rPr>
+          <w:lang w:val="en-IN"/>
+        </w:rPr>
+        <w:t>ip</w:t>
+      </w:r>
+      <w:proofErr w:type="spellEnd"/>
+      <w:r>
+        <w:rPr>
+          <w:lang w:val="en-IN"/>
+        </w:rPr>
+        <w:t xml:space="preserve"> address of the </w:t>
+      </w:r>
+      <w:proofErr w:type="spellStart"/>
+      <w:r>
+        <w:rPr>
+          <w:lang w:val="en-IN"/>
+        </w:rPr>
+        <w:t>ip</w:t>
+      </w:r>
+      <w:proofErr w:type="spellEnd"/>
+      <w:r>
+        <w:rPr>
+          <w:lang w:val="en-IN"/>
+        </w:rPr>
+        <w:t xml:space="preserve"> that we have our backend code.</w:t>
+      </w:r>
+    </w:p>
+    <w:p>
+      <w:pPr>
+        <w:rPr>
+          <w:lang w:val="en-IN"/>
+        </w:rPr>
+      </w:pPr>
+      <w:r>
+        <w:rPr>
+          <w:lang w:val="en-IN"/>
+        </w:rPr>
+        <w:t>About Database :</w:t>
+      </w:r>
+      <w:r>
+        <w:rPr>
+          <w:lang w:val="en-IN"/>
+        </w:rPr>
+        <w:br/>
+        <w:t>1. problems may occur while handling database ,  put code in try catch or with promises</w:t>
+      </w:r>
+    </w:p>
+    <w:p>
+      <w:pPr>
+        <w:rPr>
+          <w:lang w:val="en-IN"/>
+        </w:rPr>
+      </w:pPr>
+      <w:r>
+        <w:rPr>
+          <w:lang w:val="en-IN"/>
+        </w:rPr>
+        <w:lastRenderedPageBreak/>
+        <w:t>2. Database is always in another continent (it takes time to connect with database), hence always use async await.</w:t>
+      </w:r>
+    </w:p>
+    <w:p>
+      <w:pPr>
+        <w:rPr>
+          <w:lang w:val="en-IN"/>
+        </w:rPr>
+      </w:pPr>
+      <w:r>
+        <w:rPr>
+          <w:lang w:val="en-IN"/>
+        </w:rPr>
+        <w:t xml:space="preserve">As early as in </w:t>
+      </w:r>
+      <w:proofErr w:type="spellStart"/>
+      <w:r>
+        <w:rPr>
+          <w:lang w:val="en-IN"/>
+        </w:rPr>
+        <w:t>you</w:t>
+      </w:r>
+      <w:proofErr w:type="spellEnd"/>
+      <w:r>
+        <w:rPr>
+          <w:lang w:val="en-IN"/>
+        </w:rPr>
+        <w:t xml:space="preserve"> application configure </w:t>
+      </w:r>
+      <w:proofErr w:type="spellStart"/>
+      <w:r>
+        <w:rPr>
+          <w:lang w:val="en-IN"/>
+        </w:rPr>
+        <w:t>dotenv</w:t>
+      </w:r>
+      <w:proofErr w:type="spellEnd"/>
+      <w:r>
+        <w:rPr>
+          <w:lang w:val="en-IN"/>
+        </w:rPr>
+        <w:t xml:space="preserve">. </w:t>
+      </w:r>
+    </w:p>
+    <w:p>
+      <w:pPr>
+        <w:rPr>
+          <w:lang w:val="en-IN"/>
+        </w:rPr>
+      </w:pPr>
     </w:p>
     <w:p>
       <w:pPr>

</xml_diff>

<commit_message>
Professional MongoDB connection using mongoose but still some error in authentication that needs to be resolved
</commit_message>
<xml_diff>
--- a/Notes_Backend.docx
+++ b/Notes_Backend.docx
@@ -29,8 +29,13 @@
       </w:r>
     </w:p>
     <w:p>
-      <w:r>
-        <w:t xml:space="preserve">Axios : library for web requests, give additional functionalities over fetch,  </w:t>
+      <w:proofErr w:type="gramStart"/>
+      <w:r>
+        <w:t>Axios :</w:t>
+      </w:r>
+      <w:proofErr w:type="gramEnd"/>
+      <w:r>
+        <w:t xml:space="preserve"> library for web requests, give additional functionalities over fetch,  </w:t>
       </w:r>
       <w:proofErr w:type="spellStart"/>
       <w:r>
@@ -79,11 +84,19 @@
           <w:lang w:val="en-IN"/>
         </w:rPr>
       </w:pPr>
-      <w:r>
-        <w:rPr>
-          <w:lang w:val="en-IN"/>
-        </w:rPr>
-        <w:t xml:space="preserve">CORS : cross origin error, “ Home example” , </w:t>
+      <w:proofErr w:type="gramStart"/>
+      <w:r>
+        <w:rPr>
+          <w:lang w:val="en-IN"/>
+        </w:rPr>
+        <w:t>CORS :</w:t>
+      </w:r>
+      <w:proofErr w:type="gramEnd"/>
+      <w:r>
+        <w:rPr>
+          <w:lang w:val="en-IN"/>
+        </w:rPr>
+        <w:t xml:space="preserve"> cross origin error, “ Home example” , </w:t>
       </w:r>
       <w:r>
         <w:rPr>
@@ -208,11 +221,19 @@
           <w:lang w:val="en-IN"/>
         </w:rPr>
       </w:pPr>
-      <w:r>
-        <w:rPr>
-          <w:lang w:val="en-IN"/>
-        </w:rPr>
-        <w:t>Segregate  your backend and frontend always.</w:t>
+      <w:proofErr w:type="gramStart"/>
+      <w:r>
+        <w:rPr>
+          <w:lang w:val="en-IN"/>
+        </w:rPr>
+        <w:t>Segregate  your</w:t>
+      </w:r>
+      <w:proofErr w:type="gramEnd"/>
+      <w:r>
+        <w:rPr>
+          <w:lang w:val="en-IN"/>
+        </w:rPr>
+        <w:t xml:space="preserve"> backend and frontend always.</w:t>
       </w:r>
     </w:p>
     <w:p>
@@ -375,34 +396,70 @@
         <w:rPr>
           <w:lang w:val="en-IN"/>
         </w:rPr>
-        <w:t>STEPS IN BACKEND : 1. DATA Modelling</w:t>
-      </w:r>
-    </w:p>
-    <w:p>
-      <w:pPr>
-        <w:rPr>
-          <w:lang w:val="en-IN"/>
-        </w:rPr>
-      </w:pPr>
-    </w:p>
-    <w:p>
-      <w:pPr>
-        <w:rPr>
-          <w:lang w:val="en-IN"/>
-        </w:rPr>
-      </w:pPr>
-      <w:r>
-        <w:rPr>
-          <w:lang w:val="en-IN"/>
-        </w:rPr>
-        <w:t>Day2 :</w:t>
-      </w:r>
+        <w:t xml:space="preserve">STEPS IN </w:t>
+      </w:r>
+      <w:proofErr w:type="gramStart"/>
+      <w:r>
+        <w:rPr>
+          <w:lang w:val="en-IN"/>
+        </w:rPr>
+        <w:t>BACKEND :</w:t>
+      </w:r>
+      <w:proofErr w:type="gramEnd"/>
+      <w:r>
+        <w:rPr>
+          <w:lang w:val="en-IN"/>
+        </w:rPr>
+        <w:t xml:space="preserve"> 1. DATA Modelling</w:t>
+      </w:r>
+    </w:p>
+    <w:p>
+      <w:pPr>
+        <w:rPr>
+          <w:lang w:val="en-IN"/>
+        </w:rPr>
+      </w:pPr>
+    </w:p>
+    <w:p>
+      <w:pPr>
+        <w:rPr>
+          <w:lang w:val="en-IN"/>
+        </w:rPr>
+      </w:pPr>
+      <w:r>
+        <w:rPr>
+          <w:lang w:val="en-IN"/>
+        </w:rPr>
+        <w:t>Day</w:t>
+      </w:r>
+      <w:proofErr w:type="gramStart"/>
+      <w:r>
+        <w:rPr>
+          <w:lang w:val="en-IN"/>
+        </w:rPr>
+        <w:t>2 :</w:t>
+      </w:r>
+      <w:proofErr w:type="gramEnd"/>
       <w:r>
         <w:rPr>
           <w:lang w:val="en-IN"/>
         </w:rPr>
         <w:br/>
-        <w:t>Always identify the unique things first. Like in making a ecommerce database first know what are the unique things required segregate them accordingly.</w:t>
+        <w:t xml:space="preserve">Always identify the unique things first. Like in making </w:t>
+      </w:r>
+      <w:proofErr w:type="gramStart"/>
+      <w:r>
+        <w:rPr>
+          <w:lang w:val="en-IN"/>
+        </w:rPr>
+        <w:t>a</w:t>
+      </w:r>
+      <w:proofErr w:type="gramEnd"/>
+      <w:r>
+        <w:rPr>
+          <w:lang w:val="en-IN"/>
+        </w:rPr>
+        <w:t xml:space="preserve"> ecommerce database first know what are the unique things required segregate them accordingly.</w:t>
       </w:r>
     </w:p>
     <w:p>
@@ -418,6 +475,7 @@
         <w:t xml:space="preserve">For storing videos and photos we can store them on cloud, take their </w:t>
       </w:r>
       <w:proofErr w:type="spellStart"/>
+      <w:proofErr w:type="gramStart"/>
       <w:r>
         <w:rPr>
           <w:lang w:val="en-IN"/>
@@ -429,7 +487,14 @@
         <w:rPr>
           <w:lang w:val="en-IN"/>
         </w:rPr>
-        <w:t xml:space="preserve"> : Better practice.</w:t>
+        <w:t xml:space="preserve"> :</w:t>
+      </w:r>
+      <w:proofErr w:type="gramEnd"/>
+      <w:r>
+        <w:rPr>
+          <w:lang w:val="en-IN"/>
+        </w:rPr>
+        <w:t xml:space="preserve"> Better practice.</w:t>
       </w:r>
     </w:p>
     <w:p>
@@ -495,8 +560,16 @@
         <w:rPr>
           <w:lang w:val="en-IN"/>
         </w:rPr>
-        <w:t>Why formatting is necessary ?</w:t>
-      </w:r>
+        <w:t xml:space="preserve">Why formatting is </w:t>
+      </w:r>
+      <w:proofErr w:type="gramStart"/>
+      <w:r>
+        <w:rPr>
+          <w:lang w:val="en-IN"/>
+        </w:rPr>
+        <w:t>necessary ?</w:t>
+      </w:r>
+      <w:proofErr w:type="gramEnd"/>
       <w:r>
         <w:rPr>
           <w:lang w:val="en-IN"/>
@@ -518,6 +591,7 @@
         <w:t xml:space="preserve">Why dev </w:t>
       </w:r>
       <w:proofErr w:type="spellStart"/>
+      <w:proofErr w:type="gramStart"/>
       <w:r>
         <w:rPr>
           <w:lang w:val="en-IN"/>
@@ -529,7 +603,14 @@
         <w:rPr>
           <w:lang w:val="en-IN"/>
         </w:rPr>
-        <w:t xml:space="preserve"> ? </w:t>
+        <w:t xml:space="preserve"> ?</w:t>
+      </w:r>
+      <w:proofErr w:type="gramEnd"/>
+      <w:r>
+        <w:rPr>
+          <w:lang w:val="en-IN"/>
+        </w:rPr>
+        <w:t xml:space="preserve"> </w:t>
       </w:r>
       <w:proofErr w:type="spellStart"/>
       <w:r>
@@ -692,14 +773,36 @@
         <w:rPr>
           <w:lang w:val="en-IN"/>
         </w:rPr>
-        <w:t>About Database :</w:t>
-      </w:r>
+        <w:t xml:space="preserve">About </w:t>
+      </w:r>
+      <w:proofErr w:type="gramStart"/>
+      <w:r>
+        <w:rPr>
+          <w:lang w:val="en-IN"/>
+        </w:rPr>
+        <w:t>Database :</w:t>
+      </w:r>
+      <w:proofErr w:type="gramEnd"/>
       <w:r>
         <w:rPr>
           <w:lang w:val="en-IN"/>
         </w:rPr>
         <w:br/>
-        <w:t>1. problems may occur while handling database ,  put code in try catch or with promises</w:t>
+        <w:t xml:space="preserve">1. problems may occur while handling </w:t>
+      </w:r>
+      <w:proofErr w:type="gramStart"/>
+      <w:r>
+        <w:rPr>
+          <w:lang w:val="en-IN"/>
+        </w:rPr>
+        <w:t>database ,</w:t>
+      </w:r>
+      <w:proofErr w:type="gramEnd"/>
+      <w:r>
+        <w:rPr>
+          <w:lang w:val="en-IN"/>
+        </w:rPr>
+        <w:t xml:space="preserve">  put code in try catch or with promises</w:t>
       </w:r>
     </w:p>
     <w:p>
@@ -755,6 +858,461 @@
           <w:lang w:val="en-IN"/>
         </w:rPr>
         <w:t xml:space="preserve">. </w:t>
+      </w:r>
+    </w:p>
+    <w:p>
+      <w:pPr>
+        <w:rPr>
+          <w:lang w:val="en-IN"/>
+        </w:rPr>
+      </w:pPr>
+      <w:r>
+        <w:rPr>
+          <w:lang w:val="en-IN"/>
+        </w:rPr>
+        <w:t xml:space="preserve">Write proper error messages in the catch block, for </w:t>
+      </w:r>
+      <w:proofErr w:type="spellStart"/>
+      <w:r>
+        <w:rPr>
+          <w:lang w:val="en-IN"/>
+        </w:rPr>
+        <w:t>eg.</w:t>
+      </w:r>
+      <w:proofErr w:type="spellEnd"/>
+      <w:r>
+        <w:rPr>
+          <w:lang w:val="en-IN"/>
+        </w:rPr>
+        <w:t xml:space="preserve">  In connection with </w:t>
+      </w:r>
+      <w:proofErr w:type="spellStart"/>
+      <w:r>
+        <w:rPr>
+          <w:lang w:val="en-IN"/>
+        </w:rPr>
+        <w:t>mongodb</w:t>
+      </w:r>
+      <w:proofErr w:type="spellEnd"/>
+      <w:r>
+        <w:rPr>
+          <w:lang w:val="en-IN"/>
+        </w:rPr>
+        <w:t xml:space="preserve"> we must write in catch block as “Connection failed”</w:t>
+      </w:r>
+    </w:p>
+    <w:p>
+      <w:pPr>
+        <w:rPr>
+          <w:lang w:val="en-IN"/>
+        </w:rPr>
+      </w:pPr>
+    </w:p>
+    <w:p>
+      <w:pPr>
+        <w:rPr>
+          <w:lang w:val="en-IN"/>
+        </w:rPr>
+      </w:pPr>
+      <w:r>
+        <w:rPr>
+          <w:lang w:val="en-IN"/>
+        </w:rPr>
+        <w:t xml:space="preserve">An important thing about </w:t>
+      </w:r>
+      <w:proofErr w:type="spellStart"/>
+      <w:r>
+        <w:rPr>
+          <w:lang w:val="en-IN"/>
+        </w:rPr>
+        <w:t>dotenv</w:t>
+      </w:r>
+      <w:proofErr w:type="spellEnd"/>
+      <w:r>
+        <w:rPr>
+          <w:lang w:val="en-IN"/>
+        </w:rPr>
+        <w:t xml:space="preserve"> file,</w:t>
+      </w:r>
+    </w:p>
+    <w:p>
+      <w:pPr>
+        <w:rPr>
+          <w:lang w:val="en-IN"/>
+        </w:rPr>
+      </w:pPr>
+      <w:r>
+        <w:rPr>
+          <w:lang w:val="en-IN"/>
+        </w:rPr>
+        <w:t xml:space="preserve">It does not support module </w:t>
+      </w:r>
+      <w:proofErr w:type="spellStart"/>
+      <w:r>
+        <w:rPr>
+          <w:lang w:val="en-IN"/>
+        </w:rPr>
+        <w:t>js</w:t>
+      </w:r>
+      <w:proofErr w:type="spellEnd"/>
+      <w:r>
+        <w:rPr>
+          <w:lang w:val="en-IN"/>
+        </w:rPr>
+        <w:t xml:space="preserve"> as of now {January 4</w:t>
+      </w:r>
+      <w:proofErr w:type="gramStart"/>
+      <w:r>
+        <w:rPr>
+          <w:lang w:val="en-IN"/>
+        </w:rPr>
+        <w:t>} ,</w:t>
+      </w:r>
+      <w:proofErr w:type="gramEnd"/>
+      <w:r>
+        <w:rPr>
+          <w:lang w:val="en-IN"/>
+        </w:rPr>
+        <w:t xml:space="preserve"> we can configure it our own.</w:t>
+      </w:r>
+    </w:p>
+    <w:p>
+      <w:pPr>
+        <w:rPr>
+          <w:lang w:val="en-IN"/>
+        </w:rPr>
+      </w:pPr>
+      <w:r>
+        <w:rPr>
+          <w:lang w:val="en-IN"/>
+        </w:rPr>
+        <w:t xml:space="preserve">Import </w:t>
+      </w:r>
+      <w:proofErr w:type="spellStart"/>
+      <w:r>
+        <w:rPr>
+          <w:lang w:val="en-IN"/>
+        </w:rPr>
+        <w:t>dotenv</w:t>
+      </w:r>
+      <w:proofErr w:type="spellEnd"/>
+      <w:r>
+        <w:rPr>
+          <w:lang w:val="en-IN"/>
+        </w:rPr>
+        <w:t xml:space="preserve"> from “</w:t>
+      </w:r>
+      <w:proofErr w:type="spellStart"/>
+      <w:r>
+        <w:rPr>
+          <w:lang w:val="en-IN"/>
+        </w:rPr>
+        <w:t>dotenv</w:t>
+      </w:r>
+      <w:proofErr w:type="spellEnd"/>
+      <w:r>
+        <w:rPr>
+          <w:lang w:val="en-IN"/>
+        </w:rPr>
+        <w:t>”</w:t>
+      </w:r>
+    </w:p>
+    <w:p>
+      <w:pPr>
+        <w:rPr>
+          <w:lang w:val="en-IN"/>
+        </w:rPr>
+      </w:pPr>
+      <w:proofErr w:type="spellStart"/>
+      <w:r>
+        <w:rPr>
+          <w:lang w:val="en-IN"/>
+        </w:rPr>
+        <w:t>Dotenv.config</w:t>
+      </w:r>
+      <w:proofErr w:type="spellEnd"/>
+      <w:r>
+        <w:rPr>
+          <w:lang w:val="en-IN"/>
+        </w:rPr>
+        <w:t>({</w:t>
+      </w:r>
+      <w:proofErr w:type="gramStart"/>
+      <w:r>
+        <w:rPr>
+          <w:lang w:val="en-IN"/>
+        </w:rPr>
+        <w:t>path :</w:t>
+      </w:r>
+      <w:proofErr w:type="gramEnd"/>
+      <w:r>
+        <w:rPr>
+          <w:lang w:val="en-IN"/>
+        </w:rPr>
+        <w:t xml:space="preserve"> ‘ ./.env’);</w:t>
+      </w:r>
+    </w:p>
+    <w:p>
+      <w:pPr>
+        <w:rPr>
+          <w:lang w:val="en-IN"/>
+        </w:rPr>
+      </w:pPr>
+    </w:p>
+    <w:p>
+      <w:pPr>
+        <w:shd w:val="clear" w:color="auto" w:fill="1F1F1F"/>
+        <w:spacing w:after="0" w:line="285" w:lineRule="atLeast"/>
+        <w:rPr>
+          <w:rFonts w:ascii="Consolas" w:eastAsia="Times New Roman" w:hAnsi="Consolas" w:cs="Mangal"/>
+          <w:color w:val="CCCCCC"/>
+          <w:kern w:val="0"/>
+          <w:sz w:val="21"/>
+          <w:szCs w:val="21"/>
+          <w14:ligatures w14:val="none"/>
+        </w:rPr>
+      </w:pPr>
+      <w:r>
+        <w:rPr>
+          <w:rFonts w:ascii="Consolas" w:eastAsia="Times New Roman" w:hAnsi="Consolas" w:cs="Mangal"/>
+          <w:color w:val="9CDCFE"/>
+          <w:kern w:val="0"/>
+          <w:sz w:val="21"/>
+          <w:szCs w:val="21"/>
+          <w14:ligatures w14:val="none"/>
+        </w:rPr>
+        <w:t>"scripts"</w:t>
+      </w:r>
+      <w:r>
+        <w:rPr>
+          <w:rFonts w:ascii="Consolas" w:eastAsia="Times New Roman" w:hAnsi="Consolas" w:cs="Mangal"/>
+          <w:color w:val="CCCCCC"/>
+          <w:kern w:val="0"/>
+          <w:sz w:val="21"/>
+          <w:szCs w:val="21"/>
+          <w14:ligatures w14:val="none"/>
+        </w:rPr>
+        <w:t>: {</w:t>
+      </w:r>
+    </w:p>
+    <w:p>
+      <w:pPr>
+        <w:shd w:val="clear" w:color="auto" w:fill="1F1F1F"/>
+        <w:spacing w:after="0" w:line="285" w:lineRule="atLeast"/>
+        <w:rPr>
+          <w:rFonts w:ascii="Consolas" w:eastAsia="Times New Roman" w:hAnsi="Consolas" w:cs="Mangal"/>
+          <w:color w:val="CCCCCC"/>
+          <w:kern w:val="0"/>
+          <w:sz w:val="21"/>
+          <w:szCs w:val="21"/>
+          <w14:ligatures w14:val="none"/>
+        </w:rPr>
+      </w:pPr>
+      <w:r>
+        <w:rPr>
+          <w:rFonts w:ascii="Consolas" w:eastAsia="Times New Roman" w:hAnsi="Consolas" w:cs="Mangal"/>
+          <w:color w:val="CCCCCC"/>
+          <w:kern w:val="0"/>
+          <w:sz w:val="21"/>
+          <w:szCs w:val="21"/>
+          <w14:ligatures w14:val="none"/>
+        </w:rPr>
+        <w:t xml:space="preserve">    </w:t>
+      </w:r>
+      <w:r>
+        <w:rPr>
+          <w:rFonts w:ascii="Consolas" w:eastAsia="Times New Roman" w:hAnsi="Consolas" w:cs="Mangal"/>
+          <w:color w:val="9CDCFE"/>
+          <w:kern w:val="0"/>
+          <w:sz w:val="21"/>
+          <w:szCs w:val="21"/>
+          <w14:ligatures w14:val="none"/>
+        </w:rPr>
+        <w:t>"dev"</w:t>
+      </w:r>
+      <w:r>
+        <w:rPr>
+          <w:rFonts w:ascii="Consolas" w:eastAsia="Times New Roman" w:hAnsi="Consolas" w:cs="Mangal"/>
+          <w:color w:val="CCCCCC"/>
+          <w:kern w:val="0"/>
+          <w:sz w:val="21"/>
+          <w:szCs w:val="21"/>
+          <w14:ligatures w14:val="none"/>
+        </w:rPr>
+        <w:t xml:space="preserve">: </w:t>
+      </w:r>
+      <w:r>
+        <w:rPr>
+          <w:rFonts w:ascii="Consolas" w:eastAsia="Times New Roman" w:hAnsi="Consolas" w:cs="Mangal"/>
+          <w:color w:val="CE9178"/>
+          <w:kern w:val="0"/>
+          <w:sz w:val="21"/>
+          <w:szCs w:val="21"/>
+          <w14:ligatures w14:val="none"/>
+        </w:rPr>
+        <w:t>"</w:t>
+      </w:r>
+      <w:proofErr w:type="spellStart"/>
+      <w:r>
+        <w:rPr>
+          <w:rFonts w:ascii="Consolas" w:eastAsia="Times New Roman" w:hAnsi="Consolas" w:cs="Mangal"/>
+          <w:color w:val="CE9178"/>
+          <w:kern w:val="0"/>
+          <w:sz w:val="21"/>
+          <w:szCs w:val="21"/>
+          <w14:ligatures w14:val="none"/>
+        </w:rPr>
+        <w:t>nodemon</w:t>
+      </w:r>
+      <w:proofErr w:type="spellEnd"/>
+      <w:r>
+        <w:rPr>
+          <w:rFonts w:ascii="Consolas" w:eastAsia="Times New Roman" w:hAnsi="Consolas" w:cs="Mangal"/>
+          <w:color w:val="CE9178"/>
+          <w:kern w:val="0"/>
+          <w:sz w:val="21"/>
+          <w:szCs w:val="21"/>
+          <w14:ligatures w14:val="none"/>
+        </w:rPr>
+        <w:t xml:space="preserve"> -r </w:t>
+      </w:r>
+      <w:proofErr w:type="spellStart"/>
+      <w:r>
+        <w:rPr>
+          <w:rFonts w:ascii="Consolas" w:eastAsia="Times New Roman" w:hAnsi="Consolas" w:cs="Mangal"/>
+          <w:color w:val="CE9178"/>
+          <w:kern w:val="0"/>
+          <w:sz w:val="21"/>
+          <w:szCs w:val="21"/>
+          <w14:ligatures w14:val="none"/>
+        </w:rPr>
+        <w:t>dotenv</w:t>
+      </w:r>
+      <w:proofErr w:type="spellEnd"/>
+      <w:r>
+        <w:rPr>
+          <w:rFonts w:ascii="Consolas" w:eastAsia="Times New Roman" w:hAnsi="Consolas" w:cs="Mangal"/>
+          <w:color w:val="CE9178"/>
+          <w:kern w:val="0"/>
+          <w:sz w:val="21"/>
+          <w:szCs w:val="21"/>
+          <w14:ligatures w14:val="none"/>
+        </w:rPr>
+        <w:t>/config --experimental-</w:t>
+      </w:r>
+      <w:proofErr w:type="spellStart"/>
+      <w:r>
+        <w:rPr>
+          <w:rFonts w:ascii="Consolas" w:eastAsia="Times New Roman" w:hAnsi="Consolas" w:cs="Mangal"/>
+          <w:color w:val="CE9178"/>
+          <w:kern w:val="0"/>
+          <w:sz w:val="21"/>
+          <w:szCs w:val="21"/>
+          <w14:ligatures w14:val="none"/>
+        </w:rPr>
+        <w:t>json</w:t>
+      </w:r>
+      <w:proofErr w:type="spellEnd"/>
+      <w:r>
+        <w:rPr>
+          <w:rFonts w:ascii="Consolas" w:eastAsia="Times New Roman" w:hAnsi="Consolas" w:cs="Mangal"/>
+          <w:color w:val="CE9178"/>
+          <w:kern w:val="0"/>
+          <w:sz w:val="21"/>
+          <w:szCs w:val="21"/>
+          <w14:ligatures w14:val="none"/>
+        </w:rPr>
+        <w:t xml:space="preserve">-modules </w:t>
+      </w:r>
+      <w:proofErr w:type="spellStart"/>
+      <w:r>
+        <w:rPr>
+          <w:rFonts w:ascii="Consolas" w:eastAsia="Times New Roman" w:hAnsi="Consolas" w:cs="Mangal"/>
+          <w:color w:val="CE9178"/>
+          <w:kern w:val="0"/>
+          <w:sz w:val="21"/>
+          <w:szCs w:val="21"/>
+          <w14:ligatures w14:val="none"/>
+        </w:rPr>
+        <w:t>src</w:t>
+      </w:r>
+      <w:proofErr w:type="spellEnd"/>
+      <w:r>
+        <w:rPr>
+          <w:rFonts w:ascii="Consolas" w:eastAsia="Times New Roman" w:hAnsi="Consolas" w:cs="Mangal"/>
+          <w:color w:val="CE9178"/>
+          <w:kern w:val="0"/>
+          <w:sz w:val="21"/>
+          <w:szCs w:val="21"/>
+          <w14:ligatures w14:val="none"/>
+        </w:rPr>
+        <w:t>/index.js"</w:t>
+      </w:r>
+    </w:p>
+    <w:p>
+      <w:pPr>
+        <w:shd w:val="clear" w:color="auto" w:fill="1F1F1F"/>
+        <w:spacing w:after="0" w:line="285" w:lineRule="atLeast"/>
+        <w:rPr>
+          <w:rFonts w:ascii="Consolas" w:eastAsia="Times New Roman" w:hAnsi="Consolas" w:cs="Mangal"/>
+          <w:color w:val="CCCCCC"/>
+          <w:kern w:val="0"/>
+          <w:sz w:val="21"/>
+          <w:szCs w:val="21"/>
+          <w14:ligatures w14:val="none"/>
+        </w:rPr>
+      </w:pPr>
+      <w:r>
+        <w:rPr>
+          <w:rFonts w:ascii="Consolas" w:eastAsia="Times New Roman" w:hAnsi="Consolas" w:cs="Mangal"/>
+          <w:color w:val="CCCCCC"/>
+          <w:kern w:val="0"/>
+          <w:sz w:val="21"/>
+          <w:szCs w:val="21"/>
+          <w14:ligatures w14:val="none"/>
+        </w:rPr>
+        <w:t>  },</w:t>
+      </w:r>
+    </w:p>
+    <w:p>
+      <w:pPr>
+        <w:rPr>
+          <w:lang w:val="en-IN"/>
+        </w:rPr>
+      </w:pPr>
+    </w:p>
+    <w:p>
+      <w:pPr>
+        <w:rPr>
+          <w:lang w:val="en-IN"/>
+        </w:rPr>
+      </w:pPr>
+      <w:r>
+        <w:rPr>
+          <w:lang w:val="en-IN"/>
+        </w:rPr>
+        <w:t>This line is added so as we can use the experimental feature of it</w:t>
+      </w:r>
+    </w:p>
+    <w:p>
+      <w:pPr>
+        <w:rPr>
+          <w:lang w:val="en-IN"/>
+        </w:rPr>
+      </w:pPr>
+    </w:p>
+    <w:p>
+      <w:pPr>
+        <w:pStyle w:val="Heading2"/>
+        <w:rPr>
+          <w:lang w:val="en-IN"/>
+        </w:rPr>
+      </w:pPr>
+      <w:r>
+        <w:rPr>
+          <w:lang w:val="en-IN"/>
+        </w:rPr>
+        <w:t>CUSTOM API response and error handling</w:t>
       </w:r>
     </w:p>
     <w:p>
@@ -1181,6 +1739,28 @@
     <w:name w:val="Normal"/>
     <w:qFormat/>
   </w:style>
+  <w:style w:type="paragraph" w:styleId="Heading2">
+    <w:name w:val="heading 2"/>
+    <w:basedOn w:val="Normal"/>
+    <w:next w:val="Normal"/>
+    <w:link w:val="Heading2Char"/>
+    <w:uiPriority w:val="9"/>
+    <w:unhideWhenUsed/>
+    <w:qFormat/>
+    <w:rsid w:val="00745EDE"/>
+    <w:pPr>
+      <w:keepNext/>
+      <w:keepLines/>
+      <w:spacing w:before="40" w:after="0"/>
+      <w:outlineLvl w:val="1"/>
+    </w:pPr>
+    <w:rPr>
+      <w:rFonts w:asciiTheme="majorHAnsi" w:eastAsiaTheme="majorEastAsia" w:hAnsiTheme="majorHAnsi" w:cstheme="majorBidi"/>
+      <w:color w:val="2F5496" w:themeColor="accent1" w:themeShade="BF"/>
+      <w:sz w:val="26"/>
+      <w:szCs w:val="23"/>
+    </w:rPr>
+  </w:style>
   <w:style w:type="character" w:default="1" w:styleId="DefaultParagraphFont">
     <w:name w:val="Default Paragraph Font"/>
     <w:uiPriority w:val="1"/>
@@ -1207,6 +1787,19 @@
     <w:uiPriority w:val="99"/>
     <w:semiHidden/>
     <w:unhideWhenUsed/>
+  </w:style>
+  <w:style w:type="character" w:customStyle="1" w:styleId="Heading2Char">
+    <w:name w:val="Heading 2 Char"/>
+    <w:basedOn w:val="DefaultParagraphFont"/>
+    <w:link w:val="Heading2"/>
+    <w:uiPriority w:val="9"/>
+    <w:rsid w:val="00745EDE"/>
+    <w:rPr>
+      <w:rFonts w:asciiTheme="majorHAnsi" w:eastAsiaTheme="majorEastAsia" w:hAnsiTheme="majorHAnsi" w:cstheme="majorBidi"/>
+      <w:color w:val="2F5496" w:themeColor="accent1" w:themeShade="BF"/>
+      <w:sz w:val="26"/>
+      <w:szCs w:val="23"/>
+    </w:rPr>
   </w:style>
 </w:styles>
 </file>

</xml_diff>